<commit_message>
Regresion del Inciso 3
</commit_message>
<xml_diff>
--- a/document/Problem_Set 1.docx
+++ b/document/Problem_Set 1.docx
@@ -74,7 +74,55 @@
           <w:szCs w:val="24"/>
           <w:lang w:val="es-HN"/>
         </w:rPr>
-        <w:t>Big Data y Machine Learning para Economia Aplicada</w:t>
+        <w:t xml:space="preserve">Big Data y Machine </w:t>
+      </w:r>
+      <w:proofErr w:type="spellStart"/>
+      <w:r>
+        <w:rPr>
+          <w:rFonts w:ascii="Cambria Math" w:hAnsi="Cambria Math" w:cs="Times New Roman"/>
+          <w:b/>
+          <w:bCs/>
+          <w:sz w:val="24"/>
+          <w:szCs w:val="24"/>
+          <w:lang w:val="es-HN"/>
+        </w:rPr>
+        <w:t>Learning</w:t>
+      </w:r>
+      <w:proofErr w:type="spellEnd"/>
+      <w:r>
+        <w:rPr>
+          <w:rFonts w:ascii="Cambria Math" w:hAnsi="Cambria Math" w:cs="Times New Roman"/>
+          <w:b/>
+          <w:bCs/>
+          <w:sz w:val="24"/>
+          <w:szCs w:val="24"/>
+          <w:lang w:val="es-HN"/>
+        </w:rPr>
+        <w:t xml:space="preserve"> para </w:t>
+      </w:r>
+      <w:proofErr w:type="spellStart"/>
+      <w:r>
+        <w:rPr>
+          <w:rFonts w:ascii="Cambria Math" w:hAnsi="Cambria Math" w:cs="Times New Roman"/>
+          <w:b/>
+          <w:bCs/>
+          <w:sz w:val="24"/>
+          <w:szCs w:val="24"/>
+          <w:lang w:val="es-HN"/>
+        </w:rPr>
+        <w:t>Economia</w:t>
+      </w:r>
+      <w:proofErr w:type="spellEnd"/>
+      <w:r>
+        <w:rPr>
+          <w:rFonts w:ascii="Cambria Math" w:hAnsi="Cambria Math" w:cs="Times New Roman"/>
+          <w:b/>
+          <w:bCs/>
+          <w:sz w:val="24"/>
+          <w:szCs w:val="24"/>
+          <w:lang w:val="es-HN"/>
+        </w:rPr>
+        <w:t xml:space="preserve"> Aplicada</w:t>
       </w:r>
     </w:p>
     <w:p>
@@ -2602,6 +2650,7 @@
         </w:rPr>
         <w:t xml:space="preserve"> </w:t>
       </w:r>
+      <w:proofErr w:type="spellStart"/>
       <w:r>
         <w:rPr>
           <w:rFonts w:ascii="Cambria Math" w:hAnsi="Cambria Math"/>
@@ -2670,6 +2719,7 @@
         </w:rPr>
         <w:t>a</w:t>
       </w:r>
+      <w:proofErr w:type="spellEnd"/>
       <w:r>
         <w:rPr>
           <w:rFonts w:ascii="Cambria Math" w:hAnsi="Cambria Math"/>
@@ -2811,6 +2861,7 @@
         </w:rPr>
         <w:t>“</w:t>
       </w:r>
+      <w:proofErr w:type="spellStart"/>
       <w:r>
         <w:rPr>
           <w:rFonts w:ascii="Cambria Math" w:hAnsi="Cambria Math"/>
@@ -2874,6 +2925,7 @@
         </w:rPr>
         <w:t>on</w:t>
       </w:r>
+      <w:proofErr w:type="spellEnd"/>
       <w:r>
         <w:rPr>
           <w:rFonts w:ascii="Cambria Math" w:hAnsi="Cambria Math"/>
@@ -2904,6 +2956,7 @@
         </w:rPr>
         <w:t xml:space="preserve"> </w:t>
       </w:r>
+      <w:proofErr w:type="spellStart"/>
       <w:r>
         <w:rPr>
           <w:rFonts w:ascii="Cambria Math" w:hAnsi="Cambria Math"/>
@@ -2935,6 +2988,7 @@
         </w:rPr>
         <w:t>eza</w:t>
       </w:r>
+      <w:proofErr w:type="spellEnd"/>
       <w:r>
         <w:rPr>
           <w:rFonts w:ascii="Cambria Math" w:hAnsi="Cambria Math"/>
@@ -2945,6 +2999,7 @@
         </w:rPr>
         <w:t xml:space="preserve"> </w:t>
       </w:r>
+      <w:proofErr w:type="spellStart"/>
       <w:r>
         <w:rPr>
           <w:rFonts w:ascii="Cambria Math" w:hAnsi="Cambria Math"/>
@@ -2966,6 +3021,7 @@
         </w:rPr>
         <w:t>onetaria</w:t>
       </w:r>
+      <w:proofErr w:type="spellEnd"/>
       <w:r>
         <w:rPr>
           <w:rFonts w:ascii="Cambria Math" w:hAnsi="Cambria Math"/>
@@ -2996,6 +3052,7 @@
         </w:rPr>
         <w:t xml:space="preserve"> </w:t>
       </w:r>
+      <w:proofErr w:type="spellStart"/>
       <w:r>
         <w:rPr>
           <w:rFonts w:ascii="Cambria Math" w:hAnsi="Cambria Math"/>
@@ -3017,6 +3074,7 @@
         </w:rPr>
         <w:t>esigualdad</w:t>
       </w:r>
+      <w:proofErr w:type="spellEnd"/>
       <w:r>
         <w:rPr>
           <w:rFonts w:ascii="Cambria Math" w:hAnsi="Cambria Math"/>
@@ -5890,29 +5948,16 @@
           <w:rFonts w:ascii="Cambria Math" w:hAnsi="Cambria Math"/>
           <w:lang w:val="es-HN"/>
         </w:rPr>
-        <w:t>cuales de ellas</w:t>
+        <w:t>cuales de ellas determinan o aportan al comportamiento del salario por hora</w:t>
       </w:r>
       <w:r>
         <w:rPr>
           <w:rFonts w:ascii="Cambria Math" w:hAnsi="Cambria Math"/>
           <w:lang w:val="es-HN"/>
         </w:rPr>
-        <w:t xml:space="preserve"> </w:t>
-      </w:r>
-      <w:r>
-        <w:rPr>
-          <w:rFonts w:ascii="Cambria Math" w:hAnsi="Cambria Math"/>
-          <w:lang w:val="es-HN"/>
-        </w:rPr>
-        <w:t>determinan o aportan al comportamiento del salario por hora</w:t>
-      </w:r>
-      <w:r>
-        <w:rPr>
-          <w:rFonts w:ascii="Cambria Math" w:hAnsi="Cambria Math"/>
-          <w:lang w:val="es-HN"/>
-        </w:rPr>
         <w:t xml:space="preserve">. Para abordar la relación entre el salario por hora y sus variables explicativas, </w:t>
       </w:r>
+      <w:proofErr w:type="spellStart"/>
       <w:r>
         <w:rPr>
           <w:rFonts w:ascii="AdvPSBEM" w:eastAsiaTheme="minorHAnsi" w:hAnsi="AdvPSBEM" w:cs="AdvPSBEM"/>
@@ -5920,7 +5965,17 @@
           <w:szCs w:val="20"/>
           <w:lang w:val="es-HN"/>
         </w:rPr>
-        <w:t>Mincer, 1974</w:t>
+        <w:t>Mincer</w:t>
+      </w:r>
+      <w:proofErr w:type="spellEnd"/>
+      <w:r>
+        <w:rPr>
+          <w:rFonts w:ascii="AdvPSBEM" w:eastAsiaTheme="minorHAnsi" w:hAnsi="AdvPSBEM" w:cs="AdvPSBEM"/>
+          <w:sz w:val="20"/>
+          <w:szCs w:val="20"/>
+          <w:lang w:val="es-HN"/>
+        </w:rPr>
+        <w:t>, 1974</w:t>
       </w:r>
     </w:p>
     <w:p>
@@ -5933,6 +5988,7 @@
         <w:ind w:left="636" w:right="82" w:firstLine="0"/>
         <w:rPr>
           <w:rFonts w:ascii="Cambria Math" w:hAnsi="Cambria Math"/>
+          <w:lang w:val="es-HN"/>
         </w:rPr>
       </w:pPr>
     </w:p>
@@ -5946,6 +6002,7 @@
         <w:ind w:left="636" w:right="82" w:firstLine="0"/>
         <w:rPr>
           <w:rFonts w:ascii="Cambria Math" w:hAnsi="Cambria Math"/>
+          <w:lang w:val="es-HN"/>
         </w:rPr>
       </w:pPr>
     </w:p>
@@ -5958,6 +6015,7 @@
         <w:ind w:right="82"/>
         <w:rPr>
           <w:rFonts w:ascii="Cambria Math" w:hAnsi="Cambria Math"/>
+          <w:lang w:val="es-HN"/>
         </w:rPr>
       </w:pPr>
     </w:p>
@@ -5970,6 +6028,7 @@
         <w:ind w:right="82"/>
         <w:rPr>
           <w:rFonts w:ascii="Cambria Math" w:hAnsi="Cambria Math"/>
+          <w:lang w:val="es-HN"/>
         </w:rPr>
       </w:pPr>
     </w:p>
@@ -5982,6 +6041,7 @@
         <w:ind w:right="82"/>
         <w:rPr>
           <w:rFonts w:ascii="Cambria Math" w:hAnsi="Cambria Math"/>
+          <w:lang w:val="es-HN"/>
         </w:rPr>
       </w:pPr>
     </w:p>
@@ -5994,6 +6054,7 @@
         <w:ind w:right="82"/>
         <w:rPr>
           <w:rFonts w:ascii="Cambria Math" w:hAnsi="Cambria Math"/>
+          <w:lang w:val="es-HN"/>
         </w:rPr>
       </w:pPr>
     </w:p>
@@ -6006,6 +6067,7 @@
         <w:ind w:right="82"/>
         <w:rPr>
           <w:rFonts w:ascii="Cambria Math" w:hAnsi="Cambria Math"/>
+          <w:lang w:val="es-HN"/>
         </w:rPr>
       </w:pPr>
     </w:p>
@@ -6018,6 +6080,7 @@
         <w:ind w:right="82"/>
         <w:rPr>
           <w:rFonts w:ascii="Cambria Math" w:hAnsi="Cambria Math"/>
+          <w:lang w:val="es-HN"/>
         </w:rPr>
       </w:pPr>
     </w:p>
@@ -6030,6 +6093,7 @@
         <w:ind w:right="82"/>
         <w:rPr>
           <w:rFonts w:ascii="Cambria Math" w:hAnsi="Cambria Math"/>
+          <w:lang w:val="es-HN"/>
         </w:rPr>
       </w:pPr>
     </w:p>
@@ -6042,6 +6106,7 @@
         <w:ind w:right="82"/>
         <w:rPr>
           <w:rFonts w:ascii="Cambria Math" w:hAnsi="Cambria Math"/>
+          <w:lang w:val="es-HN"/>
         </w:rPr>
       </w:pPr>
     </w:p>
@@ -6054,6 +6119,7 @@
         <w:ind w:right="82"/>
         <w:rPr>
           <w:rFonts w:ascii="Cambria Math" w:hAnsi="Cambria Math"/>
+          <w:lang w:val="es-HN"/>
         </w:rPr>
       </w:pPr>
     </w:p>
@@ -6066,6 +6132,7 @@
         <w:ind w:right="82"/>
         <w:rPr>
           <w:rFonts w:ascii="Cambria Math" w:hAnsi="Cambria Math"/>
+          <w:lang w:val="es-HN"/>
         </w:rPr>
       </w:pPr>
     </w:p>
@@ -6078,6 +6145,7 @@
         <w:ind w:right="82"/>
         <w:rPr>
           <w:rFonts w:ascii="Cambria Math" w:hAnsi="Cambria Math"/>
+          <w:lang w:val="es-HN"/>
         </w:rPr>
       </w:pPr>
     </w:p>
@@ -6090,6 +6158,7 @@
         <w:ind w:right="82"/>
         <w:rPr>
           <w:rFonts w:ascii="Cambria Math" w:hAnsi="Cambria Math"/>
+          <w:lang w:val="es-HN"/>
         </w:rPr>
       </w:pPr>
     </w:p>
@@ -6273,6 +6342,7 @@
         </w:rPr>
         <w:t xml:space="preserve"> </w:t>
       </w:r>
+      <w:proofErr w:type="spellStart"/>
       <w:r>
         <w:rPr>
           <w:rFonts w:ascii="Cambria Math" w:hAnsi="Cambria Math"/>
@@ -6326,6 +6396,7 @@
         </w:rPr>
         <w:t>a</w:t>
       </w:r>
+      <w:proofErr w:type="spellEnd"/>
       <w:r>
         <w:rPr>
           <w:rFonts w:ascii="Cambria Math" w:hAnsi="Cambria Math"/>
@@ -6444,6 +6515,7 @@
         </w:rPr>
         <w:t>“</w:t>
       </w:r>
+      <w:proofErr w:type="spellStart"/>
       <w:r>
         <w:rPr>
           <w:rFonts w:ascii="Cambria Math" w:hAnsi="Cambria Math"/>
@@ -6453,6 +6525,7 @@
         </w:rPr>
         <w:t>Medición</w:t>
       </w:r>
+      <w:proofErr w:type="spellEnd"/>
       <w:r>
         <w:rPr>
           <w:rFonts w:ascii="Cambria Math" w:hAnsi="Cambria Math"/>
@@ -6477,6 +6550,7 @@
         </w:rPr>
         <w:t xml:space="preserve"> </w:t>
       </w:r>
+      <w:proofErr w:type="spellStart"/>
       <w:r>
         <w:rPr>
           <w:rFonts w:ascii="Cambria Math" w:hAnsi="Cambria Math"/>
@@ -6511,6 +6585,7 @@
         </w:rPr>
         <w:t>eza</w:t>
       </w:r>
+      <w:proofErr w:type="spellEnd"/>
       <w:r>
         <w:rPr>
           <w:rFonts w:ascii="Cambria Math" w:hAnsi="Cambria Math"/>
@@ -6519,6 +6594,7 @@
         </w:rPr>
         <w:t xml:space="preserve"> </w:t>
       </w:r>
+      <w:proofErr w:type="spellStart"/>
       <w:r>
         <w:rPr>
           <w:rFonts w:ascii="Cambria Math" w:hAnsi="Cambria Math"/>
@@ -6551,7 +6627,16 @@
           <w:i/>
           <w:w w:val="88"/>
         </w:rPr>
-        <w:t xml:space="preserve">ia </w:t>
+        <w:t>ia</w:t>
+      </w:r>
+      <w:proofErr w:type="spellEnd"/>
+      <w:r>
+        <w:rPr>
+          <w:rFonts w:ascii="Cambria Math" w:hAnsi="Cambria Math"/>
+          <w:i/>
+          <w:w w:val="88"/>
+        </w:rPr>
+        <w:t xml:space="preserve"> </w:t>
       </w:r>
       <w:r>
         <w:rPr>
@@ -6570,6 +6655,7 @@
         </w:rPr>
         <w:t xml:space="preserve"> </w:t>
       </w:r>
+      <w:proofErr w:type="spellStart"/>
       <w:r>
         <w:rPr>
           <w:rFonts w:ascii="Cambria Math" w:hAnsi="Cambria Math"/>
@@ -6578,6 +6664,7 @@
         </w:rPr>
         <w:t>Desigualdad</w:t>
       </w:r>
+      <w:proofErr w:type="spellEnd"/>
       <w:r>
         <w:rPr>
           <w:rFonts w:ascii="Cambria Math" w:hAnsi="Cambria Math"/>
@@ -7348,6 +7435,7 @@
         </w:rPr>
         <w:t xml:space="preserve"> </w:t>
       </w:r>
+      <w:proofErr w:type="spellStart"/>
       <w:r>
         <w:rPr>
           <w:rFonts w:ascii="Cambria Math" w:hAnsi="Cambria Math"/>
@@ -7355,6 +7443,7 @@
         </w:rPr>
         <w:t>informa</w:t>
       </w:r>
+      <w:proofErr w:type="spellEnd"/>
       <w:r>
         <w:rPr>
           <w:rFonts w:ascii="Cambria Math" w:hAnsi="Cambria Math"/>
@@ -7363,11 +7452,19 @@
         </w:rPr>
         <w:t xml:space="preserve"> </w:t>
       </w:r>
-      <w:r>
-        <w:rPr>
-          <w:rFonts w:ascii="Cambria Math" w:hAnsi="Cambria Math"/>
-        </w:rPr>
-        <w:t>tion.</w:t>
+      <w:proofErr w:type="spellStart"/>
+      <w:r>
+        <w:rPr>
+          <w:rFonts w:ascii="Cambria Math" w:hAnsi="Cambria Math"/>
+        </w:rPr>
+        <w:t>tion</w:t>
+      </w:r>
+      <w:proofErr w:type="spellEnd"/>
+      <w:r>
+        <w:rPr>
+          <w:rFonts w:ascii="Cambria Math" w:hAnsi="Cambria Math"/>
+        </w:rPr>
+        <w:t>.</w:t>
       </w:r>
     </w:p>
     <w:p>
@@ -9005,6 +9102,174 @@
     </w:p>
     <w:p>
       <w:pPr>
+        <w:tabs>
+          <w:tab w:val="left" w:pos="1221"/>
+        </w:tabs>
+        <w:spacing w:before="207"/>
+        <w:rPr>
+          <w:rFonts w:ascii="Cambria Math" w:hAnsi="Cambria Math"/>
+        </w:rPr>
+      </w:pPr>
+      <w:r>
+        <w:drawing>
+          <wp:anchor distT="0" distB="0" distL="114300" distR="114300" simplePos="0" relativeHeight="487592448" behindDoc="0" locked="0" layoutInCell="1" allowOverlap="1" wp14:anchorId="6CCC640C" wp14:editId="57C208F8">
+            <wp:simplePos x="0" y="0"/>
+            <wp:positionH relativeFrom="column">
+              <wp:posOffset>1154430</wp:posOffset>
+            </wp:positionH>
+            <wp:positionV relativeFrom="paragraph">
+              <wp:posOffset>31115</wp:posOffset>
+            </wp:positionV>
+            <wp:extent cx="1951355" cy="2765425"/>
+            <wp:effectExtent l="0" t="0" r="0" b="0"/>
+            <wp:wrapNone/>
+            <wp:docPr id="862685293" name="Imagen 1"/>
+            <wp:cNvGraphicFramePr>
+              <a:graphicFrameLocks xmlns:a="http://schemas.openxmlformats.org/drawingml/2006/main" noChangeAspect="1"/>
+            </wp:cNvGraphicFramePr>
+            <a:graphic xmlns:a="http://schemas.openxmlformats.org/drawingml/2006/main">
+              <a:graphicData uri="http://schemas.openxmlformats.org/drawingml/2006/picture">
+                <pic:pic xmlns:pic="http://schemas.openxmlformats.org/drawingml/2006/picture">
+                  <pic:nvPicPr>
+                    <pic:cNvPr id="0" name="Picture 1"/>
+                    <pic:cNvPicPr>
+                      <a:picLocks noChangeAspect="1" noChangeArrowheads="1"/>
+                    </pic:cNvPicPr>
+                  </pic:nvPicPr>
+                  <pic:blipFill>
+                    <a:blip r:embed="rId14">
+                      <a:extLst>
+                        <a:ext uri="{28A0092B-C50C-407E-A947-70E740481C1C}">
+                          <a14:useLocalDpi xmlns:a14="http://schemas.microsoft.com/office/drawing/2010/main" val="0"/>
+                        </a:ext>
+                      </a:extLst>
+                    </a:blip>
+                    <a:srcRect/>
+                    <a:stretch>
+                      <a:fillRect/>
+                    </a:stretch>
+                  </pic:blipFill>
+                  <pic:spPr bwMode="auto">
+                    <a:xfrm>
+                      <a:off x="0" y="0"/>
+                      <a:ext cx="1951355" cy="2765425"/>
+                    </a:xfrm>
+                    <a:prstGeom prst="rect">
+                      <a:avLst/>
+                    </a:prstGeom>
+                    <a:noFill/>
+                    <a:ln>
+                      <a:noFill/>
+                    </a:ln>
+                  </pic:spPr>
+                </pic:pic>
+              </a:graphicData>
+            </a:graphic>
+          </wp:anchor>
+        </w:drawing>
+      </w:r>
+    </w:p>
+    <w:p>
+      <w:pPr>
+        <w:tabs>
+          <w:tab w:val="left" w:pos="1221"/>
+        </w:tabs>
+        <w:spacing w:before="207"/>
+        <w:rPr>
+          <w:rFonts w:ascii="Cambria Math" w:hAnsi="Cambria Math"/>
+        </w:rPr>
+      </w:pPr>
+    </w:p>
+    <w:p>
+      <w:pPr>
+        <w:tabs>
+          <w:tab w:val="left" w:pos="1221"/>
+        </w:tabs>
+        <w:spacing w:before="207"/>
+        <w:rPr>
+          <w:rFonts w:ascii="Cambria Math" w:hAnsi="Cambria Math"/>
+        </w:rPr>
+      </w:pPr>
+    </w:p>
+    <w:p>
+      <w:pPr>
+        <w:tabs>
+          <w:tab w:val="left" w:pos="1221"/>
+        </w:tabs>
+        <w:spacing w:before="207"/>
+        <w:rPr>
+          <w:rFonts w:ascii="Cambria Math" w:hAnsi="Cambria Math"/>
+        </w:rPr>
+      </w:pPr>
+    </w:p>
+    <w:p>
+      <w:pPr>
+        <w:tabs>
+          <w:tab w:val="left" w:pos="1221"/>
+        </w:tabs>
+        <w:spacing w:before="207"/>
+        <w:rPr>
+          <w:rFonts w:ascii="Cambria Math" w:hAnsi="Cambria Math"/>
+        </w:rPr>
+      </w:pPr>
+    </w:p>
+    <w:p>
+      <w:pPr>
+        <w:tabs>
+          <w:tab w:val="left" w:pos="1221"/>
+        </w:tabs>
+        <w:spacing w:before="207"/>
+        <w:rPr>
+          <w:rFonts w:ascii="Cambria Math" w:hAnsi="Cambria Math"/>
+        </w:rPr>
+      </w:pPr>
+    </w:p>
+    <w:p>
+      <w:pPr>
+        <w:tabs>
+          <w:tab w:val="left" w:pos="1221"/>
+        </w:tabs>
+        <w:spacing w:before="207"/>
+        <w:rPr>
+          <w:rFonts w:ascii="Cambria Math" w:hAnsi="Cambria Math"/>
+        </w:rPr>
+      </w:pPr>
+    </w:p>
+    <w:p>
+      <w:pPr>
+        <w:tabs>
+          <w:tab w:val="left" w:pos="1221"/>
+        </w:tabs>
+        <w:spacing w:before="207"/>
+        <w:rPr>
+          <w:rFonts w:ascii="Cambria Math" w:hAnsi="Cambria Math"/>
+        </w:rPr>
+      </w:pPr>
+    </w:p>
+    <w:p>
+      <w:pPr>
+        <w:tabs>
+          <w:tab w:val="left" w:pos="1221"/>
+        </w:tabs>
+        <w:spacing w:before="207"/>
+        <w:rPr>
+          <w:rFonts w:ascii="Cambria Math" w:hAnsi="Cambria Math"/>
+        </w:rPr>
+      </w:pPr>
+    </w:p>
+    <w:p>
+      <w:pPr>
+        <w:tabs>
+          <w:tab w:val="left" w:pos="1221"/>
+        </w:tabs>
+        <w:spacing w:before="207"/>
+        <w:rPr>
+          <w:rFonts w:ascii="Cambria Math" w:hAnsi="Cambria Math"/>
+        </w:rPr>
+      </w:pPr>
+    </w:p>
+    <w:p>
+      <w:pPr>
         <w:pStyle w:val="Prrafodelista"/>
         <w:numPr>
           <w:ilvl w:val="0"/>
@@ -9024,6 +9289,7 @@
           <w:rFonts w:ascii="Cambria Math" w:hAnsi="Cambria Math"/>
           <w:w w:val="95"/>
         </w:rPr>
+        <w:lastRenderedPageBreak/>
         <w:t>An</w:t>
       </w:r>
       <w:r>
@@ -9109,6 +9375,7 @@
         </w:rPr>
         <w:t xml:space="preserve"> </w:t>
       </w:r>
+      <w:proofErr w:type="spellStart"/>
       <w:r>
         <w:rPr>
           <w:rFonts w:ascii="Cambria Math" w:hAnsi="Cambria Math"/>
@@ -9116,6 +9383,7 @@
         </w:rPr>
         <w:t>it’s</w:t>
       </w:r>
+      <w:proofErr w:type="spellEnd"/>
       <w:r>
         <w:rPr>
           <w:rFonts w:ascii="Cambria Math" w:hAnsi="Cambria Math"/>
@@ -9281,7 +9549,27 @@
           <w:spacing w:val="-1"/>
           <w:w w:val="95"/>
         </w:rPr>
-        <w:t>Including a discussion of the “peak age” with it’s respective confidence intervals.</w:t>
+        <w:t xml:space="preserve">Including a discussion of the “peak age” with </w:t>
+      </w:r>
+      <w:proofErr w:type="spellStart"/>
+      <w:proofErr w:type="gramStart"/>
+      <w:r>
+        <w:rPr>
+          <w:rFonts w:ascii="Cambria Math" w:hAnsi="Cambria Math"/>
+          <w:spacing w:val="-1"/>
+          <w:w w:val="95"/>
+        </w:rPr>
+        <w:t>it’s</w:t>
+      </w:r>
+      <w:proofErr w:type="spellEnd"/>
+      <w:proofErr w:type="gramEnd"/>
+      <w:r>
+        <w:rPr>
+          <w:rFonts w:ascii="Cambria Math" w:hAnsi="Cambria Math"/>
+          <w:spacing w:val="-1"/>
+          <w:w w:val="95"/>
+        </w:rPr>
+        <w:t xml:space="preserve"> respective confidence intervals.</w:t>
       </w:r>
       <w:r>
         <w:rPr>
@@ -9387,6 +9675,94 @@
         </w:rPr>
         <w:t>intervals.)</w:t>
       </w:r>
+    </w:p>
+    <w:p>
+      <w:pPr>
+        <w:pStyle w:val="Textoindependiente"/>
+        <w:spacing w:before="5"/>
+        <w:rPr>
+          <w:rFonts w:ascii="Cambria Math" w:hAnsi="Cambria Math"/>
+          <w:sz w:val="22"/>
+          <w:szCs w:val="22"/>
+        </w:rPr>
+      </w:pPr>
+    </w:p>
+    <w:p>
+      <w:pPr>
+        <w:pStyle w:val="Textoindependiente"/>
+        <w:spacing w:before="5"/>
+        <w:rPr>
+          <w:rFonts w:ascii="Cambria Math" w:hAnsi="Cambria Math"/>
+          <w:sz w:val="22"/>
+          <w:szCs w:val="22"/>
+        </w:rPr>
+      </w:pPr>
+    </w:p>
+    <w:p>
+      <w:pPr>
+        <w:pStyle w:val="Textoindependiente"/>
+        <w:spacing w:before="5"/>
+        <w:rPr>
+          <w:rFonts w:ascii="Cambria Math" w:hAnsi="Cambria Math"/>
+          <w:sz w:val="22"/>
+          <w:szCs w:val="22"/>
+        </w:rPr>
+      </w:pPr>
+    </w:p>
+    <w:p>
+      <w:pPr>
+        <w:pStyle w:val="Textoindependiente"/>
+        <w:spacing w:before="5"/>
+        <w:rPr>
+          <w:rFonts w:ascii="Cambria Math" w:hAnsi="Cambria Math"/>
+          <w:sz w:val="22"/>
+          <w:szCs w:val="22"/>
+        </w:rPr>
+      </w:pPr>
+    </w:p>
+    <w:p>
+      <w:pPr>
+        <w:pStyle w:val="Textoindependiente"/>
+        <w:spacing w:before="5"/>
+        <w:rPr>
+          <w:rFonts w:ascii="Cambria Math" w:hAnsi="Cambria Math"/>
+          <w:sz w:val="22"/>
+          <w:szCs w:val="22"/>
+        </w:rPr>
+      </w:pPr>
+    </w:p>
+    <w:p>
+      <w:pPr>
+        <w:pStyle w:val="Textoindependiente"/>
+        <w:spacing w:before="5"/>
+        <w:rPr>
+          <w:rFonts w:ascii="Cambria Math" w:hAnsi="Cambria Math"/>
+          <w:sz w:val="22"/>
+          <w:szCs w:val="22"/>
+        </w:rPr>
+      </w:pPr>
+    </w:p>
+    <w:p>
+      <w:pPr>
+        <w:pStyle w:val="Textoindependiente"/>
+        <w:spacing w:before="5"/>
+        <w:rPr>
+          <w:rFonts w:ascii="Cambria Math" w:hAnsi="Cambria Math"/>
+          <w:sz w:val="22"/>
+          <w:szCs w:val="22"/>
+        </w:rPr>
+      </w:pPr>
+    </w:p>
+    <w:p>
+      <w:pPr>
+        <w:pStyle w:val="Textoindependiente"/>
+        <w:spacing w:before="5"/>
+        <w:rPr>
+          <w:rFonts w:ascii="Cambria Math" w:hAnsi="Cambria Math"/>
+          <w:sz w:val="22"/>
+          <w:szCs w:val="22"/>
+        </w:rPr>
+      </w:pPr>
     </w:p>
     <w:p>
       <w:pPr>
@@ -10783,7 +11159,23 @@
           <w:rFonts w:ascii="Cambria Math" w:hAnsi="Cambria Math"/>
           <w:w w:val="95"/>
         </w:rPr>
-        <w:t>Second, using FWL with boostrap. Compare the estimates and the standard</w:t>
+        <w:t xml:space="preserve">Second, using FWL with </w:t>
+      </w:r>
+      <w:proofErr w:type="spellStart"/>
+      <w:r>
+        <w:rPr>
+          <w:rFonts w:ascii="Cambria Math" w:hAnsi="Cambria Math"/>
+          <w:w w:val="95"/>
+        </w:rPr>
+        <w:t>boostrap</w:t>
+      </w:r>
+      <w:proofErr w:type="spellEnd"/>
+      <w:r>
+        <w:rPr>
+          <w:rFonts w:ascii="Cambria Math" w:hAnsi="Cambria Math"/>
+          <w:w w:val="95"/>
+        </w:rPr>
+        <w:t>. Compare the estimates and the standard</w:t>
       </w:r>
       <w:r>
         <w:rPr>
@@ -12747,7 +13139,25 @@
           <w:w w:val="95"/>
           <w:lang w:val="es-HN"/>
         </w:rPr>
-        <w:t xml:space="preserve">Dado que la variable dummy </w:t>
+        <w:t xml:space="preserve">Dado que la variable </w:t>
+      </w:r>
+      <w:proofErr w:type="spellStart"/>
+      <w:r>
+        <w:rPr>
+          <w:rFonts w:ascii="Cambria Math" w:hAnsi="Cambria Math"/>
+          <w:w w:val="95"/>
+          <w:lang w:val="es-HN"/>
+        </w:rPr>
+        <w:t>dummy</w:t>
+      </w:r>
+      <w:proofErr w:type="spellEnd"/>
+      <w:r>
+        <w:rPr>
+          <w:rFonts w:ascii="Cambria Math" w:hAnsi="Cambria Math"/>
+          <w:w w:val="95"/>
+          <w:lang w:val="es-HN"/>
+        </w:rPr>
+        <w:t xml:space="preserve"> </w:t>
       </w:r>
       <w:r>
         <w:rPr>
@@ -13529,7 +13939,23 @@
           <w:rFonts w:ascii="Cambria Math" w:hAnsi="Cambria Math"/>
           <w:w w:val="95"/>
         </w:rPr>
-        <w:t>highlighting the coefficient of interest. ”Nuisance” controls,</w:t>
+        <w:t xml:space="preserve">highlighting the coefficient of interest. </w:t>
+      </w:r>
+      <w:proofErr w:type="gramStart"/>
+      <w:r>
+        <w:rPr>
+          <w:rFonts w:ascii="Cambria Math" w:hAnsi="Cambria Math"/>
+          <w:w w:val="95"/>
+        </w:rPr>
+        <w:t>”Nuisance</w:t>
+      </w:r>
+      <w:proofErr w:type="gramEnd"/>
+      <w:r>
+        <w:rPr>
+          <w:rFonts w:ascii="Cambria Math" w:hAnsi="Cambria Math"/>
+          <w:w w:val="95"/>
+        </w:rPr>
+        <w:t>” controls,</w:t>
       </w:r>
       <w:r>
         <w:rPr>
@@ -14339,6 +14765,7 @@
         </w:rPr>
         <w:t xml:space="preserve"> </w:t>
       </w:r>
+      <w:proofErr w:type="gramStart"/>
       <w:r>
         <w:rPr>
           <w:rFonts w:ascii="Cambria Math" w:hAnsi="Cambria Math"/>
@@ -14361,6 +14788,7 @@
         </w:rPr>
         <w:t>”discrimination</w:t>
       </w:r>
+      <w:proofErr w:type="gramEnd"/>
       <w:r>
         <w:rPr>
           <w:rFonts w:ascii="Cambria Math" w:hAnsi="Cambria Math"/>
@@ -14769,11 +15197,19 @@
         </w:rPr>
         <w:t xml:space="preserve"> </w:t>
       </w:r>
-      <w:r>
-        <w:rPr>
-          <w:rFonts w:ascii="Cambria Math" w:hAnsi="Cambria Math"/>
-        </w:rPr>
-        <w:t>seed(10101),</w:t>
+      <w:proofErr w:type="gramStart"/>
+      <w:r>
+        <w:rPr>
+          <w:rFonts w:ascii="Cambria Math" w:hAnsi="Cambria Math"/>
+        </w:rPr>
+        <w:t>seed(</w:t>
+      </w:r>
+      <w:proofErr w:type="gramEnd"/>
+      <w:r>
+        <w:rPr>
+          <w:rFonts w:ascii="Cambria Math" w:hAnsi="Cambria Math"/>
+        </w:rPr>
+        <w:t>10101),</w:t>
       </w:r>
       <w:r>
         <w:rPr>
@@ -15456,15 +15892,16 @@
           <w:spacing w:val="-2"/>
           <w:w w:val="95"/>
         </w:rPr>
-        <w:t>tions that seem to</w:t>
-      </w:r>
+        <w:t xml:space="preserve">tions that seem </w:t>
+      </w:r>
+      <w:proofErr w:type="gramStart"/>
       <w:r>
         <w:rPr>
           <w:rFonts w:ascii="Cambria Math" w:hAnsi="Cambria Math"/>
           <w:spacing w:val="-2"/>
           <w:w w:val="95"/>
         </w:rPr>
-        <w:t xml:space="preserve"> </w:t>
+        <w:t>to</w:t>
       </w:r>
       <w:r>
         <w:rPr>
@@ -15472,7 +15909,24 @@
           <w:spacing w:val="-2"/>
           <w:w w:val="95"/>
         </w:rPr>
-        <w:t xml:space="preserve">”miss the </w:t>
+        <w:t xml:space="preserve"> </w:t>
+      </w:r>
+      <w:r>
+        <w:rPr>
+          <w:rFonts w:ascii="Cambria Math" w:hAnsi="Cambria Math"/>
+          <w:spacing w:val="-2"/>
+          <w:w w:val="95"/>
+        </w:rPr>
+        <w:t>”miss</w:t>
+      </w:r>
+      <w:proofErr w:type="gramEnd"/>
+      <w:r>
+        <w:rPr>
+          <w:rFonts w:ascii="Cambria Math" w:hAnsi="Cambria Math"/>
+          <w:spacing w:val="-2"/>
+          <w:w w:val="95"/>
+        </w:rPr>
+        <w:t xml:space="preserve"> the </w:t>
       </w:r>
       <w:r>
         <w:rPr>
@@ -15502,7 +15956,23 @@
           <w:rFonts w:ascii="Cambria Math" w:hAnsi="Cambria Math"/>
           <w:w w:val="95"/>
         </w:rPr>
-        <w:t>in the tails of the prediction error distribution? Are these outliers potential</w:t>
+        <w:t xml:space="preserve">in the tails of the prediction error distribution? Are these </w:t>
+      </w:r>
+      <w:proofErr w:type="gramStart"/>
+      <w:r>
+        <w:rPr>
+          <w:rFonts w:ascii="Cambria Math" w:hAnsi="Cambria Math"/>
+          <w:w w:val="95"/>
+        </w:rPr>
+        <w:t>outliers</w:t>
+      </w:r>
+      <w:proofErr w:type="gramEnd"/>
+      <w:r>
+        <w:rPr>
+          <w:rFonts w:ascii="Cambria Math" w:hAnsi="Cambria Math"/>
+          <w:w w:val="95"/>
+        </w:rPr>
+        <w:t xml:space="preserve"> potential</w:t>
       </w:r>
       <w:r>
         <w:rPr>
@@ -15955,6 +16425,7 @@
         </w:rPr>
         <w:t xml:space="preserve"> </w:t>
       </w:r>
+      <w:proofErr w:type="spellStart"/>
       <w:r>
         <w:rPr>
           <w:rFonts w:ascii="Cambria Math" w:hAnsi="Cambria Math"/>
@@ -16000,6 +16471,7 @@
         </w:rPr>
         <w:t>e</w:t>
       </w:r>
+      <w:proofErr w:type="spellEnd"/>
       <w:r>
         <w:rPr>
           <w:rFonts w:ascii="Cambria Math" w:hAnsi="Cambria Math"/>
@@ -16007,6 +16479,7 @@
         </w:rPr>
         <w:t xml:space="preserve"> </w:t>
       </w:r>
+      <w:proofErr w:type="spellStart"/>
       <w:r>
         <w:rPr>
           <w:rFonts w:ascii="Cambria Math" w:hAnsi="Cambria Math"/>
@@ -16046,6 +16519,7 @@
         </w:rPr>
         <w:t>n</w:t>
       </w:r>
+      <w:proofErr w:type="spellEnd"/>
       <w:r>
         <w:rPr>
           <w:rFonts w:ascii="Cambria Math" w:hAnsi="Cambria Math"/>
@@ -16276,7 +16750,7 @@
         </w:rPr>
         <w:t xml:space="preserve"> </w:t>
       </w:r>
-      <w:hyperlink r:id="rId14">
+      <w:hyperlink r:id="rId15">
         <w:r>
           <w:rPr>
             <w:rFonts w:ascii="Cambria Math" w:hAnsi="Cambria Math"/>
@@ -16473,6 +16947,7 @@
         </w:rPr>
         <w:t xml:space="preserve"> </w:t>
       </w:r>
+      <w:proofErr w:type="gramStart"/>
       <w:r>
         <w:rPr>
           <w:rFonts w:ascii="Cambria Math" w:hAnsi="Cambria Math"/>
@@ -16500,7 +16975,15 @@
           <w:rFonts w:ascii="Cambria Math" w:hAnsi="Cambria Math"/>
           <w:w w:val="95"/>
         </w:rPr>
-        <w:t>helps your project stand out from other projects and is the first file a person sees</w:t>
+        <w:t>helps</w:t>
+      </w:r>
+      <w:proofErr w:type="gramEnd"/>
+      <w:r>
+        <w:rPr>
+          <w:rFonts w:ascii="Cambria Math" w:hAnsi="Cambria Math"/>
+          <w:w w:val="95"/>
+        </w:rPr>
+        <w:t xml:space="preserve"> your project stand out from other projects and is the first file a person sees</w:t>
       </w:r>
       <w:r>
         <w:rPr>
@@ -16930,7 +17413,7 @@
         </w:rPr>
         <w:t xml:space="preserve">For example, </w:t>
       </w:r>
-      <w:hyperlink r:id="rId15">
+      <w:hyperlink r:id="rId16">
         <w:r>
           <w:rPr>
             <w:rFonts w:ascii="Cambria Math" w:hAnsi="Cambria Math"/>
@@ -17755,7 +18238,8 @@
         </w:rPr>
         <w:t xml:space="preserve"> </w:t>
       </w:r>
-      <w:hyperlink r:id="rId16">
+      <w:hyperlink r:id="rId17">
+        <w:proofErr w:type="spellStart"/>
         <w:r>
           <w:rPr>
             <w:rFonts w:ascii="Cambria Math" w:hAnsi="Cambria Math"/>
@@ -17765,6 +18249,7 @@
           </w:rPr>
           <w:t>tidyverse</w:t>
         </w:r>
+        <w:proofErr w:type="spellEnd"/>
         <w:r>
           <w:rPr>
             <w:rFonts w:ascii="Cambria Math" w:hAnsi="Cambria Math"/>
@@ -17961,7 +18446,7 @@
         </w:rPr>
         <w:t xml:space="preserve"> </w:t>
       </w:r>
-      <w:hyperlink r:id="rId17">
+      <w:hyperlink r:id="rId18">
         <w:r>
           <w:rPr>
             <w:rFonts w:ascii="Cambria Math" w:hAnsi="Cambria Math"/>

</xml_diff>